<commit_message>
Working on oral presentation
</commit_message>
<xml_diff>
--- a/Presentation_Material/Presentation02/CART451_Presentation02_Document.docx
+++ b/Presentation_Material/Presentation02/CART451_Presentation02_Document.docx
@@ -2093,39 +2093,7 @@
           <w:sz w:val="24"/>
           <w:szCs w:val="24"/>
         </w:rPr>
-        <w:t xml:space="preserve">~56% </w:t>
-      </w:r>
-      <w:r>
-        <w:rPr>
-          <w:rFonts w:ascii="Times New Roman" w:hAnsi="Times New Roman" w:cs="Times New Roman"/>
-          <w:sz w:val="24"/>
-          <w:szCs w:val="24"/>
-        </w:rPr>
-        <w:t xml:space="preserve">for men between </w:t>
-      </w:r>
-      <w:r>
-        <w:rPr>
-          <w:rFonts w:ascii="Times New Roman" w:hAnsi="Times New Roman" w:cs="Times New Roman"/>
-          <w:sz w:val="24"/>
-          <w:szCs w:val="24"/>
-        </w:rPr>
-        <w:t>35</w:t>
-      </w:r>
-      <w:r>
-        <w:rPr>
-          <w:rFonts w:ascii="Times New Roman" w:hAnsi="Times New Roman" w:cs="Times New Roman"/>
-          <w:sz w:val="24"/>
-          <w:szCs w:val="24"/>
-        </w:rPr>
-        <w:t>-</w:t>
-      </w:r>
-      <w:r>
-        <w:rPr>
-          <w:rFonts w:ascii="Times New Roman" w:hAnsi="Times New Roman" w:cs="Times New Roman"/>
-          <w:sz w:val="24"/>
-          <w:szCs w:val="24"/>
-        </w:rPr>
-        <w:t>64</w:t>
+        <w:t>~56% for men between 35-64</w:t>
       </w:r>
     </w:p>
     <w:p>
@@ -2143,23 +2111,7 @@
           <w:szCs w:val="24"/>
         </w:rPr>
         <w:lastRenderedPageBreak/>
-        <w:t xml:space="preserve">~53% </w:t>
-      </w:r>
-      <w:r>
-        <w:rPr>
-          <w:rFonts w:ascii="Times New Roman" w:hAnsi="Times New Roman" w:cs="Times New Roman"/>
-          <w:sz w:val="24"/>
-          <w:szCs w:val="24"/>
-        </w:rPr>
-        <w:t xml:space="preserve">for men </w:t>
-      </w:r>
-      <w:r>
-        <w:rPr>
-          <w:rFonts w:ascii="Times New Roman" w:hAnsi="Times New Roman" w:cs="Times New Roman"/>
-          <w:sz w:val="24"/>
-          <w:szCs w:val="24"/>
-        </w:rPr>
-        <w:t>65+</w:t>
+        <w:t>~53% for men 65+</w:t>
       </w:r>
     </w:p>
     <w:p>
@@ -3122,56 +3074,24 @@
           <w:sz w:val="24"/>
           <w:szCs w:val="24"/>
         </w:rPr>
-        <w:t>35</w:t>
-      </w:r>
-      <w:r>
-        <w:rPr>
-          <w:rFonts w:ascii="Times New Roman" w:hAnsi="Times New Roman" w:cs="Times New Roman"/>
-          <w:sz w:val="24"/>
-          <w:szCs w:val="24"/>
-        </w:rPr>
-        <w:t>-</w:t>
-      </w:r>
-      <w:r>
-        <w:rPr>
-          <w:rFonts w:ascii="Times New Roman" w:hAnsi="Times New Roman" w:cs="Times New Roman"/>
-          <w:sz w:val="24"/>
-          <w:szCs w:val="24"/>
-        </w:rPr>
-        <w:t>6</w:t>
-      </w:r>
-      <w:r>
-        <w:rPr>
-          <w:rFonts w:ascii="Times New Roman" w:hAnsi="Times New Roman" w:cs="Times New Roman"/>
-          <w:sz w:val="24"/>
-          <w:szCs w:val="24"/>
-        </w:rPr>
-        <w:t>4:</w:t>
-      </w:r>
-    </w:p>
-    <w:p>
-      <w:pPr>
-        <w:rPr>
-          <w:rFonts w:ascii="Times New Roman" w:hAnsi="Times New Roman" w:cs="Times New Roman"/>
-          <w:sz w:val="24"/>
-          <w:szCs w:val="24"/>
-        </w:rPr>
-      </w:pPr>
-      <w:r>
-        <w:rPr>
-          <w:rFonts w:ascii="Times New Roman" w:hAnsi="Times New Roman" w:cs="Times New Roman"/>
-          <w:sz w:val="24"/>
-          <w:szCs w:val="24"/>
-        </w:rPr>
-        <w:t>55</w:t>
-      </w:r>
-      <w:r>
-        <w:rPr>
-          <w:rFonts w:ascii="Times New Roman" w:hAnsi="Times New Roman" w:cs="Times New Roman"/>
-          <w:sz w:val="24"/>
-          <w:szCs w:val="24"/>
-        </w:rPr>
-        <w:t xml:space="preserve">% always </w:t>
+        <w:t>35-64:</w:t>
+      </w:r>
+    </w:p>
+    <w:p>
+      <w:pPr>
+        <w:rPr>
+          <w:rFonts w:ascii="Times New Roman" w:hAnsi="Times New Roman" w:cs="Times New Roman"/>
+          <w:sz w:val="24"/>
+          <w:szCs w:val="24"/>
+        </w:rPr>
+      </w:pPr>
+      <w:r>
+        <w:rPr>
+          <w:rFonts w:ascii="Times New Roman" w:hAnsi="Times New Roman" w:cs="Times New Roman"/>
+          <w:sz w:val="24"/>
+          <w:szCs w:val="24"/>
+        </w:rPr>
+        <w:t xml:space="preserve">55% always </w:t>
       </w:r>
       <w:proofErr w:type="gramStart"/>
       <w:r>
@@ -3198,15 +3118,7 @@
           <w:sz w:val="24"/>
           <w:szCs w:val="24"/>
         </w:rPr>
-        <w:t>26</w:t>
-      </w:r>
-      <w:r>
-        <w:rPr>
-          <w:rFonts w:ascii="Times New Roman" w:hAnsi="Times New Roman" w:cs="Times New Roman"/>
-          <w:sz w:val="24"/>
-          <w:szCs w:val="24"/>
-        </w:rPr>
-        <w:t xml:space="preserve">% often </w:t>
+        <w:t xml:space="preserve">26% often </w:t>
       </w:r>
       <w:proofErr w:type="gramStart"/>
       <w:r>
@@ -3233,15 +3145,7 @@
           <w:sz w:val="24"/>
           <w:szCs w:val="24"/>
         </w:rPr>
-        <w:t>13</w:t>
-      </w:r>
-      <w:r>
-        <w:rPr>
-          <w:rFonts w:ascii="Times New Roman" w:hAnsi="Times New Roman" w:cs="Times New Roman"/>
-          <w:sz w:val="24"/>
-          <w:szCs w:val="24"/>
-        </w:rPr>
-        <w:t xml:space="preserve">% sometimes </w:t>
+        <w:t xml:space="preserve">13% sometimes </w:t>
       </w:r>
       <w:proofErr w:type="gramStart"/>
       <w:r>
@@ -3268,15 +3172,7 @@
           <w:sz w:val="24"/>
           <w:szCs w:val="24"/>
         </w:rPr>
-        <w:t>1</w:t>
-      </w:r>
-      <w:r>
-        <w:rPr>
-          <w:rFonts w:ascii="Times New Roman" w:hAnsi="Times New Roman" w:cs="Times New Roman"/>
-          <w:sz w:val="24"/>
-          <w:szCs w:val="24"/>
-        </w:rPr>
-        <w:t xml:space="preserve">% rarely </w:t>
+        <w:t xml:space="preserve">1% rarely </w:t>
       </w:r>
       <w:proofErr w:type="gramStart"/>
       <w:r>
@@ -3303,15 +3199,7 @@
           <w:sz w:val="24"/>
           <w:szCs w:val="24"/>
         </w:rPr>
-        <w:t>4</w:t>
-      </w:r>
-      <w:r>
-        <w:rPr>
-          <w:rFonts w:ascii="Times New Roman" w:hAnsi="Times New Roman" w:cs="Times New Roman"/>
-          <w:sz w:val="24"/>
-          <w:szCs w:val="24"/>
-        </w:rPr>
-        <w:t xml:space="preserve">% never </w:t>
+        <w:t xml:space="preserve">4% never </w:t>
       </w:r>
       <w:proofErr w:type="gramStart"/>
       <w:r>
@@ -3338,40 +3226,24 @@
           <w:sz w:val="24"/>
           <w:szCs w:val="24"/>
         </w:rPr>
-        <w:t>65+</w:t>
-      </w:r>
-      <w:r>
-        <w:rPr>
-          <w:rFonts w:ascii="Times New Roman" w:hAnsi="Times New Roman" w:cs="Times New Roman"/>
-          <w:sz w:val="24"/>
-          <w:szCs w:val="24"/>
-        </w:rPr>
-        <w:t>:</w:t>
-      </w:r>
-    </w:p>
-    <w:p>
-      <w:pPr>
-        <w:rPr>
-          <w:rFonts w:ascii="Times New Roman" w:hAnsi="Times New Roman" w:cs="Times New Roman"/>
-          <w:sz w:val="24"/>
-          <w:szCs w:val="24"/>
-        </w:rPr>
-      </w:pPr>
-      <w:r>
-        <w:rPr>
-          <w:rFonts w:ascii="Times New Roman" w:hAnsi="Times New Roman" w:cs="Times New Roman"/>
-          <w:sz w:val="24"/>
-          <w:szCs w:val="24"/>
-        </w:rPr>
-        <w:t>53</w:t>
-      </w:r>
-      <w:r>
-        <w:rPr>
-          <w:rFonts w:ascii="Times New Roman" w:hAnsi="Times New Roman" w:cs="Times New Roman"/>
-          <w:sz w:val="24"/>
-          <w:szCs w:val="24"/>
-        </w:rPr>
-        <w:t xml:space="preserve">% always </w:t>
+        <w:t>65+:</w:t>
+      </w:r>
+    </w:p>
+    <w:p>
+      <w:pPr>
+        <w:rPr>
+          <w:rFonts w:ascii="Times New Roman" w:hAnsi="Times New Roman" w:cs="Times New Roman"/>
+          <w:sz w:val="24"/>
+          <w:szCs w:val="24"/>
+        </w:rPr>
+      </w:pPr>
+      <w:r>
+        <w:rPr>
+          <w:rFonts w:ascii="Times New Roman" w:hAnsi="Times New Roman" w:cs="Times New Roman"/>
+          <w:sz w:val="24"/>
+          <w:szCs w:val="24"/>
+        </w:rPr>
+        <w:t xml:space="preserve">53% always </w:t>
       </w:r>
       <w:proofErr w:type="gramStart"/>
       <w:r>
@@ -3398,15 +3270,7 @@
           <w:sz w:val="24"/>
           <w:szCs w:val="24"/>
         </w:rPr>
-        <w:t>27</w:t>
-      </w:r>
-      <w:r>
-        <w:rPr>
-          <w:rFonts w:ascii="Times New Roman" w:hAnsi="Times New Roman" w:cs="Times New Roman"/>
-          <w:sz w:val="24"/>
-          <w:szCs w:val="24"/>
-        </w:rPr>
-        <w:t xml:space="preserve">% often </w:t>
+        <w:t xml:space="preserve">27% often </w:t>
       </w:r>
       <w:proofErr w:type="gramStart"/>
       <w:r>
@@ -3433,15 +3297,7 @@
           <w:sz w:val="24"/>
           <w:szCs w:val="24"/>
         </w:rPr>
-        <w:t>10</w:t>
-      </w:r>
-      <w:r>
-        <w:rPr>
-          <w:rFonts w:ascii="Times New Roman" w:hAnsi="Times New Roman" w:cs="Times New Roman"/>
-          <w:sz w:val="24"/>
-          <w:szCs w:val="24"/>
-        </w:rPr>
-        <w:t xml:space="preserve">% sometimes </w:t>
+        <w:t xml:space="preserve">10% sometimes </w:t>
       </w:r>
       <w:proofErr w:type="gramStart"/>
       <w:r>
@@ -3468,15 +3324,7 @@
           <w:sz w:val="24"/>
           <w:szCs w:val="24"/>
         </w:rPr>
-        <w:t>2</w:t>
-      </w:r>
-      <w:r>
-        <w:rPr>
-          <w:rFonts w:ascii="Times New Roman" w:hAnsi="Times New Roman" w:cs="Times New Roman"/>
-          <w:sz w:val="24"/>
-          <w:szCs w:val="24"/>
-        </w:rPr>
-        <w:t xml:space="preserve">% rarely </w:t>
+        <w:t xml:space="preserve">2% rarely </w:t>
       </w:r>
       <w:proofErr w:type="gramStart"/>
       <w:r>
@@ -3503,15 +3351,7 @@
           <w:sz w:val="24"/>
           <w:szCs w:val="24"/>
         </w:rPr>
-        <w:t>5</w:t>
-      </w:r>
-      <w:r>
-        <w:rPr>
-          <w:rFonts w:ascii="Times New Roman" w:hAnsi="Times New Roman" w:cs="Times New Roman"/>
-          <w:sz w:val="24"/>
-          <w:szCs w:val="24"/>
-        </w:rPr>
-        <w:t xml:space="preserve">% never </w:t>
+        <w:t xml:space="preserve">5% never </w:t>
       </w:r>
       <w:proofErr w:type="gramStart"/>
       <w:r>
@@ -3895,7 +3735,25 @@
             <w:sz w:val="24"/>
             <w:szCs w:val="24"/>
           </w:rPr>
-          <w:t>https://fivethirtyeight.com/features/what-do-men-think-it-means-to-be-a-man/</w:t>
+          <w:t>https://fivethirtyeight.com/features/what-do-</w:t>
+        </w:r>
+        <w:r>
+          <w:rPr>
+            <w:rStyle w:val="Hyperlink"/>
+            <w:rFonts w:ascii="Times New Roman" w:hAnsi="Times New Roman" w:cs="Times New Roman"/>
+            <w:sz w:val="24"/>
+            <w:szCs w:val="24"/>
+          </w:rPr>
+          <w:t>m</w:t>
+        </w:r>
+        <w:r>
+          <w:rPr>
+            <w:rStyle w:val="Hyperlink"/>
+            <w:rFonts w:ascii="Times New Roman" w:hAnsi="Times New Roman" w:cs="Times New Roman"/>
+            <w:sz w:val="24"/>
+            <w:szCs w:val="24"/>
+          </w:rPr>
+          <w:t>en-think-it-means-to-be-a-man/</w:t>
         </w:r>
       </w:hyperlink>
       <w:r>
@@ -4500,6 +4358,18 @@
       <w:shd w:val="clear" w:color="auto" w:fill="E1DFDD"/>
     </w:rPr>
   </w:style>
+  <w:style w:type="character" w:styleId="FollowedHyperlink">
+    <w:name w:val="FollowedHyperlink"/>
+    <w:basedOn w:val="DefaultParagraphFont"/>
+    <w:uiPriority w:val="99"/>
+    <w:semiHidden/>
+    <w:unhideWhenUsed/>
+    <w:rsid w:val="005E2599"/>
+    <w:rPr>
+      <w:color w:val="954F72" w:themeColor="followedHyperlink"/>
+      <w:u w:val="single"/>
+    </w:rPr>
+  </w:style>
 </w:styles>
 </file>
 

</xml_diff>